<commit_message>
updating design thinking texts
</commit_message>
<xml_diff>
--- a/docs/management/Design Thinking/Design Thinking.docx
+++ b/docs/management/Design Thinking/Design Thinking.docx
@@ -3,13 +3,43 @@
 <w:document xmlns:wpc="http://schemas.microsoft.com/office/word/2010/wordprocessingCanvas" xmlns:cx="http://schemas.microsoft.com/office/drawing/2014/chartex" xmlns:cx1="http://schemas.microsoft.com/office/drawing/2015/9/8/chartex" xmlns:cx2="http://schemas.microsoft.com/office/drawing/2015/10/21/chartex" xmlns:cx3="http://schemas.microsoft.com/office/drawing/2016/5/9/chartex" xmlns:cx4="http://schemas.microsoft.com/office/drawing/2016/5/10/chartex" xmlns:cx5="http://schemas.microsoft.com/office/drawing/2016/5/11/chartex" xmlns:cx6="http://schemas.microsoft.com/office/drawing/2016/5/12/chartex" xmlns:cx7="http://schemas.microsoft.com/office/drawing/2016/5/13/chartex" xmlns:cx8="http://schemas.microsoft.com/office/drawing/2016/5/14/chartex" xmlns:mc="http://schemas.openxmlformats.org/markup-compatibility/2006" xmlns:aink="http://schemas.microsoft.com/office/drawing/2016/ink" xmlns:am3d="http://schemas.microsoft.com/office/drawing/2017/model3d" xmlns:o="urn:schemas-microsoft-com:office:office" xmlns:oel="http://schemas.microsoft.com/office/2019/extlst" xmlns:r="http://schemas.openxmlformats.org/officeDocument/2006/relationships" xmlns:m="http://schemas.openxmlformats.org/officeDocument/2006/math" xmlns:v="urn:schemas-microsoft-com:vml" xmlns:wp14="http://schemas.microsoft.com/office/word/2010/wordprocessingDrawing" xmlns:wp="http://schemas.openxmlformats.org/drawingml/2006/wordprocessingDrawing" xmlns:w10="urn:schemas-microsoft-com:office:word" xmlns:w="http://schemas.openxmlformats.org/wordprocessingml/2006/main" xmlns:w14="http://schemas.microsoft.com/office/word/2010/wordml" xmlns:w15="http://schemas.microsoft.com/office/word/2012/wordml" xmlns:w16cex="http://schemas.microsoft.com/office/word/2018/wordml/cex" xmlns:w16cid="http://schemas.microsoft.com/office/word/2016/wordml/cid" xmlns:w16="http://schemas.microsoft.com/office/word/2018/wordml" xmlns:w16sdtdh="http://schemas.microsoft.com/office/word/2020/wordml/sdtdatahash" xmlns:w16se="http://schemas.microsoft.com/office/word/2015/wordml/symex" xmlns:wpg="http://schemas.microsoft.com/office/word/2010/wordprocessingGroup" xmlns:wpi="http://schemas.microsoft.com/office/word/2010/wordprocessingInk" xmlns:wne="http://schemas.microsoft.com/office/word/2006/wordml" xmlns:wps="http://schemas.microsoft.com/office/word/2010/wordprocessingShape" mc:Ignorable="w14 w15 w16se w16cid w16 w16cex w16sdtdh wp14">
   <w:body>
     <w:p>
-      <w:r>
-        <w:t>Design Thinking</w:t>
-      </w:r>
-    </w:p>
-    <w:p/>
-    <w:p>
-      <w:r>
+      <w:pPr>
+        <w:rPr>
+          <w:lang w:val="pt-BR"/>
+        </w:rPr>
+      </w:pPr>
+      <w:r>
+        <w:rPr>
+          <w:lang w:val="pt-BR"/>
+        </w:rPr>
+        <w:t xml:space="preserve">Design </w:t>
+      </w:r>
+      <w:proofErr w:type="spellStart"/>
+      <w:r>
+        <w:rPr>
+          <w:lang w:val="pt-BR"/>
+        </w:rPr>
+        <w:t>Thinking</w:t>
+      </w:r>
+      <w:proofErr w:type="spellEnd"/>
+    </w:p>
+    <w:p>
+      <w:pPr>
+        <w:rPr>
+          <w:lang w:val="pt-BR"/>
+        </w:rPr>
+      </w:pPr>
+    </w:p>
+    <w:p>
+      <w:pPr>
+        <w:rPr>
+          <w:lang w:val="pt-BR"/>
+        </w:rPr>
+      </w:pPr>
+      <w:r>
+        <w:rPr>
+          <w:lang w:val="pt-BR"/>
+        </w:rPr>
         <w:t>1. Empatia</w:t>
       </w:r>
     </w:p>
@@ -23,13 +53,7 @@
         <w:rPr>
           <w:lang w:val="pt-BR"/>
         </w:rPr>
-        <w:t xml:space="preserve">A preocupação do cliente é </w:t>
-      </w:r>
-      <w:r>
-        <w:rPr>
-          <w:lang w:val="pt-BR"/>
-        </w:rPr>
-        <w:t>que seus usuários consigam tirar fotos das suas plantações de soja e que essas fotos sejam analisadas para que forneçam informações relevantes a ele.</w:t>
+        <w:t>Atualmente os dados sobre as plantas de soja são cadastrados no app de forma manual, pelo usuário, o que gera maior esforço e possibilidade de erros.</w:t>
       </w:r>
     </w:p>
     <w:p>
@@ -62,7 +86,31 @@
         <w:rPr>
           <w:lang w:val="pt-BR"/>
         </w:rPr>
-        <w:t>O desenvolvimento de uma funcionalidade para tal fim agiliza a obtenção de resultados para o usuário, de forma que a produtividade da sua plantação seja amplificada.</w:t>
+        <w:t>É importante que o usuário obtenha maior facilidade na hora de obter os dados das plantas, sem que ele necessite digitar cada um dos dados por conta própria</w:t>
+      </w:r>
+      <w:r>
+        <w:rPr>
+          <w:lang w:val="pt-BR"/>
+        </w:rPr>
+        <w:t>.</w:t>
+      </w:r>
+      <w:r>
+        <w:rPr>
+          <w:lang w:val="pt-BR"/>
+        </w:rPr>
+        <w:t xml:space="preserve"> </w:t>
+      </w:r>
+      <w:r>
+        <w:rPr>
+          <w:lang w:val="pt-BR"/>
+        </w:rPr>
+        <w:t>Sendo assim</w:t>
+      </w:r>
+      <w:r>
+        <w:rPr>
+          <w:lang w:val="pt-BR"/>
+        </w:rPr>
+        <w:t>, tirar fotos e enviar ao app para que ele se encarregue da coleta de dados é a opção mais viável.</w:t>
       </w:r>
     </w:p>
     <w:p>

</xml_diff>

<commit_message>
adding first version from the diagram inside the design thinking
</commit_message>
<xml_diff>
--- a/docs/management/Design Thinking/Design Thinking.docx
+++ b/docs/management/Design Thinking/Design Thinking.docx
@@ -635,24 +635,97 @@
         <w:jc w:val="both"/>
         <w:rPr>
           <w:rFonts w:ascii="Arial" w:hAnsi="Arial" w:cs="Arial"/>
-          <w:sz w:val="24"/>
-          <w:szCs w:val="24"/>
-          <w:lang w:val="pt-BR"/>
-        </w:rPr>
-      </w:pPr>
-      <w:r>
-        <w:rPr>
-          <w:rFonts w:ascii="Arial" w:hAnsi="Arial" w:cs="Arial"/>
-          <w:sz w:val="24"/>
-          <w:szCs w:val="24"/>
+          <w:b/>
+          <w:bCs/>
+          <w:sz w:val="28"/>
+          <w:szCs w:val="28"/>
+          <w:lang w:val="pt-BR"/>
+        </w:rPr>
+      </w:pPr>
+      <w:r>
+        <w:rPr>
+          <w:rFonts w:ascii="Arial" w:hAnsi="Arial" w:cs="Arial"/>
+          <w:b/>
+          <w:bCs/>
+          <w:sz w:val="28"/>
+          <w:szCs w:val="28"/>
           <w:lang w:val="pt-BR"/>
         </w:rPr>
         <w:t>5. Protótipo</w:t>
       </w:r>
     </w:p>
+    <w:p>
+      <w:pPr>
+        <w:jc w:val="both"/>
+        <w:rPr>
+          <w:rFonts w:ascii="Arial" w:hAnsi="Arial" w:cs="Arial"/>
+          <w:sz w:val="24"/>
+          <w:szCs w:val="24"/>
+          <w:lang w:val="pt-BR"/>
+        </w:rPr>
+      </w:pPr>
+      <w:r>
+        <w:rPr>
+          <w:rFonts w:ascii="Arial" w:hAnsi="Arial" w:cs="Arial"/>
+          <w:noProof/>
+          <w:sz w:val="24"/>
+          <w:szCs w:val="24"/>
+          <w:lang w:val="pt-BR"/>
+        </w:rPr>
+        <w:lastRenderedPageBreak/>
+        <w:drawing>
+          <wp:inline distT="0" distB="0" distL="0" distR="0" wp14:anchorId="21C21AD3" wp14:editId="660961A9">
+            <wp:extent cx="5934075" cy="4554022"/>
+            <wp:effectExtent l="0" t="0" r="0" b="0"/>
+            <wp:docPr id="2" name="Imagem 2" descr="Interface gráfica do usuário&#10;&#10;Descrição gerada automaticamente com confiança baixa"/>
+            <wp:cNvGraphicFramePr>
+              <a:graphicFrameLocks xmlns:a="http://schemas.openxmlformats.org/drawingml/2006/main" noChangeAspect="1"/>
+            </wp:cNvGraphicFramePr>
+            <a:graphic xmlns:a="http://schemas.openxmlformats.org/drawingml/2006/main">
+              <a:graphicData uri="http://schemas.openxmlformats.org/drawingml/2006/picture">
+                <pic:pic xmlns:pic="http://schemas.openxmlformats.org/drawingml/2006/picture">
+                  <pic:nvPicPr>
+                    <pic:cNvPr id="2" name="Imagem 2" descr="Interface gráfica do usuário&#10;&#10;Descrição gerada automaticamente com confiança baixa"/>
+                    <pic:cNvPicPr/>
+                  </pic:nvPicPr>
+                  <pic:blipFill rotWithShape="1">
+                    <a:blip r:embed="rId9">
+                      <a:extLst>
+                        <a:ext uri="{28A0092B-C50C-407E-A947-70E740481C1C}">
+                          <a14:useLocalDpi xmlns:a14="http://schemas.microsoft.com/office/drawing/2010/main" val="0"/>
+                        </a:ext>
+                      </a:extLst>
+                    </a:blip>
+                    <a:srcRect r="58333"/>
+                    <a:stretch/>
+                  </pic:blipFill>
+                  <pic:spPr bwMode="auto">
+                    <a:xfrm>
+                      <a:off x="0" y="0"/>
+                      <a:ext cx="5967502" cy="4579675"/>
+                    </a:xfrm>
+                    <a:prstGeom prst="rect">
+                      <a:avLst/>
+                    </a:prstGeom>
+                    <a:ln>
+                      <a:noFill/>
+                    </a:ln>
+                    <a:extLst>
+                      <a:ext uri="{53640926-AAD7-44D8-BBD7-CCE9431645EC}">
+                        <a14:shadowObscured xmlns:a14="http://schemas.microsoft.com/office/drawing/2010/main"/>
+                      </a:ext>
+                    </a:extLst>
+                  </pic:spPr>
+                </pic:pic>
+              </a:graphicData>
+            </a:graphic>
+          </wp:inline>
+        </w:drawing>
+      </w:r>
+    </w:p>
     <w:sectPr>
-      <w:headerReference w:type="default" r:id="rId9"/>
-      <w:footerReference w:type="default" r:id="rId10"/>
+      <w:headerReference w:type="default" r:id="rId10"/>
+      <w:footerReference w:type="default" r:id="rId11"/>
       <w:pgSz w:w="12240" w:h="15840"/>
       <w:pgMar w:top="1440" w:right="1440" w:bottom="1440" w:left="1440" w:header="720" w:footer="720" w:gutter="0"/>
       <w:cols w:space="720"/>

</xml_diff>

<commit_message>
improving diagram and improcing design thinking content
</commit_message>
<xml_diff>
--- a/docs/management/Design Thinking/Design Thinking.docx
+++ b/docs/management/Design Thinking/Design Thinking.docx
@@ -27,8 +27,23 @@
           <w:szCs w:val="32"/>
           <w:lang w:val="pt-BR"/>
         </w:rPr>
-        <w:t>Design Thinking</w:t>
-      </w:r>
+        <w:t xml:space="preserve">Design </w:t>
+      </w:r>
+      <w:proofErr w:type="spellStart"/>
+      <w:r>
+        <w:rPr>
+          <w:rFonts w:ascii="Arial" w:hAnsi="Arial" w:cs="Arial"/>
+          <w:b/>
+          <w:bCs/>
+          <w:i/>
+          <w:iCs/>
+          <w:sz w:val="32"/>
+          <w:szCs w:val="32"/>
+          <w:lang w:val="pt-BR"/>
+        </w:rPr>
+        <w:t>Thinking</w:t>
+      </w:r>
+      <w:proofErr w:type="spellEnd"/>
     </w:p>
     <w:p>
       <w:pPr>
@@ -379,16 +394,16 @@
           <w:szCs w:val="24"/>
           <w:lang w:val="pt-BR"/>
         </w:rPr>
-        <w:t>O aplicativo se encarregará de contar a quantidade de vagens</w:t>
-      </w:r>
-      <w:r>
-        <w:rPr>
-          <w:rFonts w:ascii="Arial" w:hAnsi="Arial" w:cs="Arial"/>
-          <w:sz w:val="24"/>
-          <w:szCs w:val="24"/>
-          <w:lang w:val="pt-BR"/>
-        </w:rPr>
-        <w:t>;</w:t>
+        <w:t>O aplicativo se encarregará de i</w:t>
+      </w:r>
+      <w:r>
+        <w:rPr>
+          <w:rFonts w:ascii="Arial" w:hAnsi="Arial" w:cs="Arial"/>
+          <w:sz w:val="24"/>
+          <w:szCs w:val="24"/>
+          <w:lang w:val="pt-BR"/>
+        </w:rPr>
+        <w:t>dentificar as vagens na imagem;</w:t>
       </w:r>
     </w:p>
     <w:p>
@@ -413,16 +428,25 @@
           <w:szCs w:val="24"/>
           <w:lang w:val="pt-BR"/>
         </w:rPr>
-        <w:t>O aplicativo se encarregará de v</w:t>
-      </w:r>
-      <w:r>
-        <w:rPr>
-          <w:rFonts w:ascii="Arial" w:hAnsi="Arial" w:cs="Arial"/>
-          <w:sz w:val="24"/>
-          <w:szCs w:val="24"/>
-          <w:lang w:val="pt-BR"/>
-        </w:rPr>
-        <w:t>erificar se a planta possui alguma avaria;</w:t>
+        <w:t>O aplicativo se encarregará de i</w:t>
+      </w:r>
+      <w:r>
+        <w:rPr>
+          <w:rFonts w:ascii="Arial" w:hAnsi="Arial" w:cs="Arial"/>
+          <w:sz w:val="24"/>
+          <w:szCs w:val="24"/>
+          <w:lang w:val="pt-BR"/>
+        </w:rPr>
+        <w:t>dentificar os grãos nas vagens</w:t>
+      </w:r>
+      <w:r>
+        <w:rPr>
+          <w:rFonts w:ascii="Arial" w:hAnsi="Arial" w:cs="Arial"/>
+          <w:sz w:val="24"/>
+          <w:szCs w:val="24"/>
+          <w:lang w:val="pt-BR"/>
+        </w:rPr>
+        <w:t>;</w:t>
       </w:r>
     </w:p>
     <w:p>
@@ -447,7 +471,16 @@
           <w:szCs w:val="24"/>
           <w:lang w:val="pt-BR"/>
         </w:rPr>
-        <w:t>Exibir qual a quantidade esperada de grãos produzidos, no total;</w:t>
+        <w:t>O aplicativo se encarregará de contar a quantidade de vagens</w:t>
+      </w:r>
+      <w:r>
+        <w:rPr>
+          <w:rFonts w:ascii="Arial" w:hAnsi="Arial" w:cs="Arial"/>
+          <w:sz w:val="24"/>
+          <w:szCs w:val="24"/>
+          <w:lang w:val="pt-BR"/>
+        </w:rPr>
+        <w:t>;</w:t>
       </w:r>
     </w:p>
     <w:p>
@@ -472,7 +505,25 @@
           <w:szCs w:val="24"/>
           <w:lang w:val="pt-BR"/>
         </w:rPr>
-        <w:t>Exibir gráfico mostrando a variação da produção com o passar do tempo;</w:t>
+        <w:t xml:space="preserve">O aplicativo se encarregará de contar a quantidade de </w:t>
+      </w:r>
+      <w:r>
+        <w:rPr>
+          <w:rFonts w:ascii="Arial" w:hAnsi="Arial" w:cs="Arial"/>
+          <w:sz w:val="24"/>
+          <w:szCs w:val="24"/>
+          <w:lang w:val="pt-BR"/>
+        </w:rPr>
+        <w:t>grãos de soja</w:t>
+      </w:r>
+      <w:r>
+        <w:rPr>
+          <w:rFonts w:ascii="Arial" w:hAnsi="Arial" w:cs="Arial"/>
+          <w:sz w:val="24"/>
+          <w:szCs w:val="24"/>
+          <w:lang w:val="pt-BR"/>
+        </w:rPr>
+        <w:t>;</w:t>
       </w:r>
     </w:p>
     <w:p>
@@ -497,7 +548,16 @@
           <w:szCs w:val="24"/>
           <w:lang w:val="pt-BR"/>
         </w:rPr>
-        <w:t>Identificar o estágio de crescimento da planta;</w:t>
+        <w:t>O aplicativo se encarregará de v</w:t>
+      </w:r>
+      <w:r>
+        <w:rPr>
+          <w:rFonts w:ascii="Arial" w:hAnsi="Arial" w:cs="Arial"/>
+          <w:sz w:val="24"/>
+          <w:szCs w:val="24"/>
+          <w:lang w:val="pt-BR"/>
+        </w:rPr>
+        <w:t>erificar se a planta possui alguma avaria;</w:t>
       </w:r>
     </w:p>
     <w:p>
@@ -522,25 +582,7 @@
           <w:szCs w:val="24"/>
           <w:lang w:val="pt-BR"/>
         </w:rPr>
-        <w:t xml:space="preserve">Identificar </w:t>
-      </w:r>
-      <w:r>
-        <w:rPr>
-          <w:rFonts w:ascii="Arial" w:hAnsi="Arial" w:cs="Arial"/>
-          <w:sz w:val="24"/>
-          <w:szCs w:val="24"/>
-          <w:lang w:val="pt-BR"/>
-        </w:rPr>
-        <w:t>as vagens n</w:t>
-      </w:r>
-      <w:r>
-        <w:rPr>
-          <w:rFonts w:ascii="Arial" w:hAnsi="Arial" w:cs="Arial"/>
-          <w:sz w:val="24"/>
-          <w:szCs w:val="24"/>
-          <w:lang w:val="pt-BR"/>
-        </w:rPr>
-        <w:t>a imagem;</w:t>
+        <w:t>Exibir qual a quantidade esperada de grãos produzidos, no total;</w:t>
       </w:r>
     </w:p>
     <w:p>
@@ -565,7 +607,7 @@
           <w:szCs w:val="24"/>
           <w:lang w:val="pt-BR"/>
         </w:rPr>
-        <w:t>Identificar os grãos nas vagens;</w:t>
+        <w:t>Exibir gráfico mostrando a variação da produção com o passar do tempo;</w:t>
       </w:r>
     </w:p>
     <w:p>
@@ -590,7 +632,25 @@
           <w:szCs w:val="24"/>
           <w:lang w:val="pt-BR"/>
         </w:rPr>
-        <w:t>Aperfeiçoar a análise da imagem</w:t>
+        <w:t>O aplicativo se encarregará de i</w:t>
+      </w:r>
+      <w:r>
+        <w:rPr>
+          <w:rFonts w:ascii="Arial" w:hAnsi="Arial" w:cs="Arial"/>
+          <w:sz w:val="24"/>
+          <w:szCs w:val="24"/>
+          <w:lang w:val="pt-BR"/>
+        </w:rPr>
+        <w:t xml:space="preserve">dentificar </w:t>
+      </w:r>
+      <w:r>
+        <w:rPr>
+          <w:rFonts w:ascii="Arial" w:hAnsi="Arial" w:cs="Arial"/>
+          <w:sz w:val="24"/>
+          <w:szCs w:val="24"/>
+          <w:lang w:val="pt-BR"/>
+        </w:rPr>
+        <w:t>o estágio de crescimento da planta</w:t>
       </w:r>
       <w:r>
         <w:rPr>
@@ -604,7 +664,6 @@
     </w:p>
     <w:p>
       <w:pPr>
-        <w:pStyle w:val="PargrafodaLista"/>
         <w:jc w:val="both"/>
         <w:rPr>
           <w:rFonts w:ascii="Arial" w:hAnsi="Arial" w:cs="Arial"/>
@@ -658,6 +717,59 @@
           <w:lang w:val="pt-BR"/>
         </w:rPr>
         <w:t>s votadas</w:t>
+      </w:r>
+    </w:p>
+    <w:p>
+      <w:pPr>
+        <w:jc w:val="both"/>
+        <w:rPr>
+          <w:rFonts w:ascii="Arial" w:hAnsi="Arial" w:cs="Arial"/>
+          <w:sz w:val="24"/>
+          <w:szCs w:val="24"/>
+          <w:lang w:val="pt-BR"/>
+        </w:rPr>
+      </w:pPr>
+      <w:r>
+        <w:rPr>
+          <w:rFonts w:ascii="Arial" w:hAnsi="Arial" w:cs="Arial"/>
+          <w:sz w:val="24"/>
+          <w:szCs w:val="24"/>
+          <w:lang w:val="pt-BR"/>
+        </w:rPr>
+        <w:t xml:space="preserve">As ideias viáveis, que solucionam as dores do cliente, inovadoras e que estão relacionadas ao nosso </w:t>
+      </w:r>
+      <w:proofErr w:type="spellStart"/>
+      <w:r>
+        <w:rPr>
+          <w:rFonts w:ascii="Arial" w:hAnsi="Arial" w:cs="Arial"/>
+          <w:i/>
+          <w:iCs/>
+          <w:sz w:val="24"/>
+          <w:szCs w:val="24"/>
+          <w:lang w:val="pt-BR"/>
+        </w:rPr>
+        <w:t>product</w:t>
+      </w:r>
+      <w:proofErr w:type="spellEnd"/>
+      <w:r>
+        <w:rPr>
+          <w:rFonts w:ascii="Arial" w:hAnsi="Arial" w:cs="Arial"/>
+          <w:i/>
+          <w:iCs/>
+          <w:sz w:val="24"/>
+          <w:szCs w:val="24"/>
+          <w:lang w:val="pt-BR"/>
+        </w:rPr>
+        <w:t xml:space="preserve"> backlog</w:t>
+      </w:r>
+      <w:r>
+        <w:rPr>
+          <w:rFonts w:ascii="Arial" w:hAnsi="Arial" w:cs="Arial"/>
+          <w:sz w:val="24"/>
+          <w:szCs w:val="24"/>
+          <w:lang w:val="pt-BR"/>
+        </w:rPr>
+        <w:t xml:space="preserve"> são:</w:t>
       </w:r>
     </w:p>
     <w:p>
@@ -682,7 +794,25 @@
           <w:szCs w:val="24"/>
           <w:lang w:val="pt-BR"/>
         </w:rPr>
-        <w:t>Tirar foto da planta de dentro do aplicativo;</w:t>
+        <w:t>Tirar foto da planta</w:t>
+      </w:r>
+      <w:r>
+        <w:rPr>
+          <w:rFonts w:ascii="Arial" w:hAnsi="Arial" w:cs="Arial"/>
+          <w:sz w:val="24"/>
+          <w:szCs w:val="24"/>
+          <w:lang w:val="pt-BR"/>
+        </w:rPr>
+        <w:t xml:space="preserve"> através do aplicativo</w:t>
+      </w:r>
+      <w:r>
+        <w:rPr>
+          <w:rFonts w:ascii="Arial" w:hAnsi="Arial" w:cs="Arial"/>
+          <w:sz w:val="24"/>
+          <w:szCs w:val="24"/>
+          <w:lang w:val="pt-BR"/>
+        </w:rPr>
+        <w:t>;</w:t>
       </w:r>
     </w:p>
     <w:p>
@@ -707,7 +837,16 @@
           <w:szCs w:val="24"/>
           <w:lang w:val="pt-BR"/>
         </w:rPr>
-        <w:t>Contar a quantidade de vagens;</w:t>
+        <w:t>O aplicativo se encarregará de i</w:t>
+      </w:r>
+      <w:r>
+        <w:rPr>
+          <w:rFonts w:ascii="Arial" w:hAnsi="Arial" w:cs="Arial"/>
+          <w:sz w:val="24"/>
+          <w:szCs w:val="24"/>
+          <w:lang w:val="pt-BR"/>
+        </w:rPr>
+        <w:t>dentificar as vagens na imagem;</w:t>
       </w:r>
     </w:p>
     <w:p>
@@ -732,7 +871,25 @@
           <w:szCs w:val="24"/>
           <w:lang w:val="pt-BR"/>
         </w:rPr>
-        <w:t>Exibir qual a quantidade esperada de grãos produzidos, no total;</w:t>
+        <w:t>O aplicativo se encarregará de i</w:t>
+      </w:r>
+      <w:r>
+        <w:rPr>
+          <w:rFonts w:ascii="Arial" w:hAnsi="Arial" w:cs="Arial"/>
+          <w:sz w:val="24"/>
+          <w:szCs w:val="24"/>
+          <w:lang w:val="pt-BR"/>
+        </w:rPr>
+        <w:t>dentificar os grãos nas vagens</w:t>
+      </w:r>
+      <w:r>
+        <w:rPr>
+          <w:rFonts w:ascii="Arial" w:hAnsi="Arial" w:cs="Arial"/>
+          <w:sz w:val="24"/>
+          <w:szCs w:val="24"/>
+          <w:lang w:val="pt-BR"/>
+        </w:rPr>
+        <w:t>;</w:t>
       </w:r>
     </w:p>
     <w:p>
@@ -757,7 +914,51 @@
           <w:szCs w:val="24"/>
           <w:lang w:val="pt-BR"/>
         </w:rPr>
-        <w:t>Identificar os grãos nas vagens.</w:t>
+        <w:t>O aplicativo se encarregará de contar a quantidade de vagens</w:t>
+      </w:r>
+      <w:r>
+        <w:rPr>
+          <w:rFonts w:ascii="Arial" w:hAnsi="Arial" w:cs="Arial"/>
+          <w:sz w:val="24"/>
+          <w:szCs w:val="24"/>
+          <w:lang w:val="pt-BR"/>
+        </w:rPr>
+        <w:t>;</w:t>
+      </w:r>
+    </w:p>
+    <w:p>
+      <w:pPr>
+        <w:pStyle w:val="PargrafodaLista"/>
+        <w:numPr>
+          <w:ilvl w:val="0"/>
+          <w:numId w:val="3"/>
+        </w:numPr>
+        <w:jc w:val="both"/>
+        <w:rPr>
+          <w:rFonts w:ascii="Arial" w:hAnsi="Arial" w:cs="Arial"/>
+          <w:sz w:val="24"/>
+          <w:szCs w:val="24"/>
+          <w:lang w:val="pt-BR"/>
+        </w:rPr>
+      </w:pPr>
+      <w:r>
+        <w:rPr>
+          <w:rFonts w:ascii="Arial" w:hAnsi="Arial" w:cs="Arial"/>
+          <w:sz w:val="24"/>
+          <w:szCs w:val="24"/>
+          <w:lang w:val="pt-BR"/>
+        </w:rPr>
+        <w:lastRenderedPageBreak/>
+        <w:t>O aplicativo se encarregará de contar a quantidade de grãos de soja</w:t>
+      </w:r>
+      <w:r>
+        <w:rPr>
+          <w:rFonts w:ascii="Arial" w:hAnsi="Arial" w:cs="Arial"/>
+          <w:sz w:val="24"/>
+          <w:szCs w:val="24"/>
+          <w:lang w:val="pt-BR"/>
+        </w:rPr>
+        <w:t>;</w:t>
       </w:r>
     </w:p>
     <w:p>
@@ -813,12 +1014,11 @@
           <w:szCs w:val="24"/>
           <w:lang w:val="pt-BR"/>
         </w:rPr>
-        <w:lastRenderedPageBreak/>
         <w:drawing>
-          <wp:inline distT="0" distB="0" distL="0" distR="0" wp14:anchorId="21C21AD3" wp14:editId="660961A9">
-            <wp:extent cx="5934075" cy="4554022"/>
+          <wp:inline distT="0" distB="0" distL="0" distR="0" wp14:anchorId="21C21AD3" wp14:editId="4C29E470">
+            <wp:extent cx="5967502" cy="4579675"/>
             <wp:effectExtent l="0" t="0" r="0" b="0"/>
-            <wp:docPr id="2" name="Imagem 2" descr="Interface gráfica do usuário&#10;&#10;Descrição gerada automaticamente com confiança baixa"/>
+            <wp:docPr id="2" name="Imagem 2"/>
             <wp:cNvGraphicFramePr>
               <a:graphicFrameLocks xmlns:a="http://schemas.openxmlformats.org/drawingml/2006/main" noChangeAspect="1"/>
             </wp:cNvGraphicFramePr>
@@ -826,10 +1026,10 @@
               <a:graphicData uri="http://schemas.openxmlformats.org/drawingml/2006/picture">
                 <pic:pic xmlns:pic="http://schemas.openxmlformats.org/drawingml/2006/picture">
                   <pic:nvPicPr>
-                    <pic:cNvPr id="2" name="Imagem 2" descr="Interface gráfica do usuário&#10;&#10;Descrição gerada automaticamente com confiança baixa"/>
+                    <pic:cNvPr id="2" name="Imagem 2"/>
                     <pic:cNvPicPr/>
                   </pic:nvPicPr>
-                  <pic:blipFill rotWithShape="1">
+                  <pic:blipFill>
                     <a:blip r:embed="rId9">
                       <a:extLst>
                         <a:ext uri="{28A0092B-C50C-407E-A947-70E740481C1C}">
@@ -837,8 +1037,10 @@
                         </a:ext>
                       </a:extLst>
                     </a:blip>
-                    <a:srcRect r="58333"/>
-                    <a:stretch/>
+                    <a:srcRect l="156" r="156"/>
+                    <a:stretch>
+                      <a:fillRect/>
+                    </a:stretch>
                   </pic:blipFill>
                   <pic:spPr bwMode="auto">
                     <a:xfrm>
@@ -1159,6 +1361,7 @@
         <w:lang w:val="pt-BR"/>
       </w:rPr>
     </w:pPr>
+    <w:proofErr w:type="spellStart"/>
     <w:r>
       <w:rPr>
         <w:rFonts w:ascii="Arial" w:hAnsi="Arial" w:cs="Arial"/>
@@ -1169,6 +1372,7 @@
       </w:rPr>
       <w:t>Softteliê</w:t>
     </w:r>
+    <w:proofErr w:type="spellEnd"/>
   </w:p>
   <w:p>
     <w:pPr>
@@ -1184,6 +1388,7 @@
         <w:lang w:val="pt-BR"/>
       </w:rPr>
     </w:pPr>
+    <w:proofErr w:type="spellStart"/>
     <w:r>
       <w:rPr>
         <w:rFonts w:ascii="Arial" w:hAnsi="Arial" w:cs="Arial"/>
@@ -1194,6 +1399,7 @@
       </w:rPr>
       <w:t>ehSoja</w:t>
     </w:r>
+    <w:proofErr w:type="spellEnd"/>
   </w:p>
 </w:hdr>
 </file>

</xml_diff>

<commit_message>
improving design thinking with mock-ups
</commit_message>
<xml_diff>
--- a/docs/management/Design Thinking/Design Thinking.docx
+++ b/docs/management/Design Thinking/Design Thinking.docx
@@ -27,8 +27,23 @@
           <w:szCs w:val="32"/>
           <w:lang w:val="pt-BR"/>
         </w:rPr>
-        <w:t>Design Thinking</w:t>
-      </w:r>
+        <w:t xml:space="preserve">Design </w:t>
+      </w:r>
+      <w:proofErr w:type="spellStart"/>
+      <w:r>
+        <w:rPr>
+          <w:rFonts w:ascii="Arial" w:hAnsi="Arial" w:cs="Arial"/>
+          <w:b/>
+          <w:bCs/>
+          <w:i/>
+          <w:iCs/>
+          <w:sz w:val="32"/>
+          <w:szCs w:val="32"/>
+          <w:lang w:val="pt-BR"/>
+        </w:rPr>
+        <w:t>Thinking</w:t>
+      </w:r>
+      <w:proofErr w:type="spellEnd"/>
     </w:p>
     <w:p>
       <w:pPr>
@@ -267,6 +282,41 @@
           <w:lang w:val="pt-BR"/>
         </w:rPr>
         <w:t>3. Ideias</w:t>
+      </w:r>
+    </w:p>
+    <w:p>
+      <w:pPr>
+        <w:jc w:val="both"/>
+        <w:rPr>
+          <w:rFonts w:ascii="Arial" w:hAnsi="Arial" w:cs="Arial"/>
+          <w:b/>
+          <w:bCs/>
+          <w:sz w:val="24"/>
+          <w:szCs w:val="24"/>
+          <w:lang w:val="pt-BR"/>
+        </w:rPr>
+      </w:pPr>
+      <w:r>
+        <w:rPr>
+          <w:rFonts w:ascii="Arial" w:hAnsi="Arial" w:cs="Arial"/>
+          <w:b/>
+          <w:bCs/>
+          <w:sz w:val="24"/>
+          <w:szCs w:val="24"/>
+          <w:lang w:val="pt-BR"/>
+        </w:rPr>
+        <w:t xml:space="preserve">3.1. </w:t>
+      </w:r>
+      <w:r>
+        <w:rPr>
+          <w:rFonts w:ascii="Arial" w:hAnsi="Arial" w:cs="Arial"/>
+          <w:b/>
+          <w:bCs/>
+          <w:sz w:val="24"/>
+          <w:szCs w:val="24"/>
+          <w:lang w:val="pt-BR"/>
+        </w:rPr>
+        <w:t>Ideias obtidas</w:t>
       </w:r>
     </w:p>
     <w:p>
@@ -699,8 +749,8 @@
           <w:rFonts w:ascii="Arial" w:hAnsi="Arial" w:cs="Arial"/>
           <w:b/>
           <w:bCs/>
-          <w:sz w:val="28"/>
-          <w:szCs w:val="28"/>
+          <w:sz w:val="24"/>
+          <w:szCs w:val="24"/>
           <w:lang w:val="pt-BR"/>
         </w:rPr>
       </w:pPr>
@@ -709,33 +759,11 @@
           <w:rFonts w:ascii="Arial" w:hAnsi="Arial" w:cs="Arial"/>
           <w:b/>
           <w:bCs/>
-          <w:sz w:val="28"/>
-          <w:szCs w:val="28"/>
-          <w:lang w:val="pt-BR"/>
-        </w:rPr>
-        <w:t>4. Ide</w:t>
-      </w:r>
-      <w:r>
-        <w:rPr>
-          <w:rFonts w:ascii="Arial" w:hAnsi="Arial" w:cs="Arial"/>
-          <w:b/>
-          <w:bCs/>
-          <w:sz w:val="28"/>
-          <w:szCs w:val="28"/>
-          <w:lang w:val="pt-BR"/>
-        </w:rPr>
-        <w:t>ia</w:t>
-      </w:r>
-      <w:r>
-        <w:rPr>
-          <w:rFonts w:ascii="Arial" w:hAnsi="Arial" w:cs="Arial"/>
-          <w:b/>
-          <w:bCs/>
-          <w:sz w:val="28"/>
-          <w:szCs w:val="28"/>
-          <w:lang w:val="pt-BR"/>
-        </w:rPr>
-        <w:t>s votadas</w:t>
+          <w:sz w:val="24"/>
+          <w:szCs w:val="24"/>
+          <w:lang w:val="pt-BR"/>
+        </w:rPr>
+        <w:t>3.2. Ideias votadas</w:t>
       </w:r>
     </w:p>
     <w:p>
@@ -757,6 +785,7 @@
         </w:rPr>
         <w:t xml:space="preserve">As ideias viáveis, que solucionam as dores do cliente, inovadoras e que estão relacionadas ao nosso </w:t>
       </w:r>
+      <w:proofErr w:type="spellStart"/>
       <w:r>
         <w:rPr>
           <w:rFonts w:ascii="Arial" w:hAnsi="Arial" w:cs="Arial"/>
@@ -766,7 +795,19 @@
           <w:szCs w:val="24"/>
           <w:lang w:val="pt-BR"/>
         </w:rPr>
-        <w:t>product backlog</w:t>
+        <w:t>product</w:t>
+      </w:r>
+      <w:proofErr w:type="spellEnd"/>
+      <w:r>
+        <w:rPr>
+          <w:rFonts w:ascii="Arial" w:hAnsi="Arial" w:cs="Arial"/>
+          <w:i/>
+          <w:iCs/>
+          <w:sz w:val="24"/>
+          <w:szCs w:val="24"/>
+          <w:lang w:val="pt-BR"/>
+        </w:rPr>
+        <w:t xml:space="preserve"> backlog</w:t>
       </w:r>
       <w:r>
         <w:rPr>
@@ -843,6 +884,7 @@
           <w:szCs w:val="24"/>
           <w:lang w:val="pt-BR"/>
         </w:rPr>
+        <w:lastRenderedPageBreak/>
         <w:t>O aplicativo se encarregará de i</w:t>
       </w:r>
       <w:r>
@@ -877,7 +919,6 @@
           <w:szCs w:val="24"/>
           <w:lang w:val="pt-BR"/>
         </w:rPr>
-        <w:lastRenderedPageBreak/>
         <w:t>O aplicativo se encarregará de i</w:t>
       </w:r>
       <w:r>
@@ -1000,6 +1041,50 @@
           <w:lang w:val="pt-BR"/>
         </w:rPr>
         <w:t>5. Protótipo</w:t>
+      </w:r>
+    </w:p>
+    <w:p>
+      <w:pPr>
+        <w:jc w:val="both"/>
+        <w:rPr>
+          <w:rFonts w:ascii="Arial" w:hAnsi="Arial" w:cs="Arial"/>
+          <w:sz w:val="24"/>
+          <w:szCs w:val="24"/>
+          <w:lang w:val="pt-BR"/>
+        </w:rPr>
+      </w:pPr>
+      <w:r>
+        <w:rPr>
+          <w:rFonts w:ascii="Arial" w:hAnsi="Arial" w:cs="Arial"/>
+          <w:sz w:val="24"/>
+          <w:szCs w:val="24"/>
+          <w:lang w:val="pt-BR"/>
+        </w:rPr>
+        <w:t>De acordo com as ideias votadas, realizamos um diagrama do fluxo do funcionamento e representamos a alteração na interface gráfica do aplicativo.</w:t>
+      </w:r>
+    </w:p>
+    <w:p>
+      <w:pPr>
+        <w:jc w:val="both"/>
+        <w:rPr>
+          <w:rFonts w:ascii="Arial" w:hAnsi="Arial" w:cs="Arial"/>
+          <w:b/>
+          <w:bCs/>
+          <w:sz w:val="24"/>
+          <w:szCs w:val="24"/>
+          <w:lang w:val="pt-BR"/>
+        </w:rPr>
+      </w:pPr>
+      <w:r>
+        <w:rPr>
+          <w:rFonts w:ascii="Arial" w:hAnsi="Arial" w:cs="Arial"/>
+          <w:b/>
+          <w:bCs/>
+          <w:sz w:val="24"/>
+          <w:szCs w:val="24"/>
+          <w:lang w:val="pt-BR"/>
+        </w:rPr>
+        <w:t>5.1. Diagrama</w:t>
       </w:r>
     </w:p>
     <w:p>
@@ -1072,9 +1157,316 @@
         </w:drawing>
       </w:r>
     </w:p>
+    <w:p>
+      <w:pPr>
+        <w:jc w:val="both"/>
+        <w:rPr>
+          <w:rFonts w:ascii="Arial" w:hAnsi="Arial" w:cs="Arial"/>
+          <w:b/>
+          <w:bCs/>
+          <w:i/>
+          <w:iCs/>
+          <w:sz w:val="24"/>
+          <w:szCs w:val="24"/>
+          <w:lang w:val="pt-BR"/>
+        </w:rPr>
+      </w:pPr>
+      <w:r>
+        <w:rPr>
+          <w:rFonts w:ascii="Arial" w:hAnsi="Arial" w:cs="Arial"/>
+          <w:b/>
+          <w:bCs/>
+          <w:sz w:val="24"/>
+          <w:szCs w:val="24"/>
+          <w:lang w:val="pt-BR"/>
+        </w:rPr>
+        <w:t>5.2</w:t>
+      </w:r>
+      <w:r>
+        <w:rPr>
+          <w:rFonts w:ascii="Arial" w:hAnsi="Arial" w:cs="Arial"/>
+          <w:b/>
+          <w:bCs/>
+          <w:i/>
+          <w:iCs/>
+          <w:sz w:val="24"/>
+          <w:szCs w:val="24"/>
+          <w:lang w:val="pt-BR"/>
+        </w:rPr>
+        <w:t xml:space="preserve">. </w:t>
+      </w:r>
+      <w:proofErr w:type="spellStart"/>
+      <w:r>
+        <w:rPr>
+          <w:rFonts w:ascii="Arial" w:hAnsi="Arial" w:cs="Arial"/>
+          <w:b/>
+          <w:bCs/>
+          <w:i/>
+          <w:iCs/>
+          <w:sz w:val="24"/>
+          <w:szCs w:val="24"/>
+          <w:lang w:val="pt-BR"/>
+        </w:rPr>
+        <w:t>Mock-ups</w:t>
+      </w:r>
+      <w:proofErr w:type="spellEnd"/>
+    </w:p>
+    <w:p>
+      <w:pPr>
+        <w:jc w:val="both"/>
+        <w:rPr>
+          <w:rFonts w:ascii="Arial" w:hAnsi="Arial" w:cs="Arial"/>
+          <w:sz w:val="24"/>
+          <w:szCs w:val="24"/>
+          <w:lang w:val="pt-BR"/>
+        </w:rPr>
+      </w:pPr>
+      <w:r>
+        <w:rPr>
+          <w:rFonts w:ascii="Arial" w:hAnsi="Arial" w:cs="Arial"/>
+          <w:sz w:val="24"/>
+          <w:szCs w:val="24"/>
+          <w:lang w:val="pt-BR"/>
+        </w:rPr>
+        <w:t>A interface do aplicativo se encontra, atualmente, da seguinte forma:</w:t>
+      </w:r>
+    </w:p>
+    <w:p>
+      <w:pPr>
+        <w:jc w:val="center"/>
+        <w:rPr>
+          <w:rFonts w:ascii="Arial" w:hAnsi="Arial" w:cs="Arial"/>
+          <w:sz w:val="24"/>
+          <w:szCs w:val="24"/>
+          <w:lang w:val="pt-BR"/>
+        </w:rPr>
+      </w:pPr>
+      <w:r>
+        <w:rPr>
+          <w:rFonts w:ascii="Arial" w:hAnsi="Arial" w:cs="Arial"/>
+          <w:noProof/>
+          <w:sz w:val="24"/>
+          <w:szCs w:val="24"/>
+          <w:lang w:val="pt-BR"/>
+        </w:rPr>
+        <w:lastRenderedPageBreak/>
+        <w:drawing>
+          <wp:inline distT="0" distB="0" distL="0" distR="0" wp14:anchorId="0934E5BE" wp14:editId="13DD22C5">
+            <wp:extent cx="2743200" cy="5939170"/>
+            <wp:effectExtent l="0" t="0" r="0" b="4445"/>
+            <wp:docPr id="3" name="Imagem 3" descr="Interface gráfica do usuário, Aplicativo&#10;&#10;Descrição gerada automaticamente"/>
+            <wp:cNvGraphicFramePr>
+              <a:graphicFrameLocks xmlns:a="http://schemas.openxmlformats.org/drawingml/2006/main" noChangeAspect="1"/>
+            </wp:cNvGraphicFramePr>
+            <a:graphic xmlns:a="http://schemas.openxmlformats.org/drawingml/2006/main">
+              <a:graphicData uri="http://schemas.openxmlformats.org/drawingml/2006/picture">
+                <pic:pic xmlns:pic="http://schemas.openxmlformats.org/drawingml/2006/picture">
+                  <pic:nvPicPr>
+                    <pic:cNvPr id="3" name="Imagem 3" descr="Interface gráfica do usuário, Aplicativo&#10;&#10;Descrição gerada automaticamente"/>
+                    <pic:cNvPicPr/>
+                  </pic:nvPicPr>
+                  <pic:blipFill>
+                    <a:blip r:embed="rId10">
+                      <a:extLst>
+                        <a:ext uri="{28A0092B-C50C-407E-A947-70E740481C1C}">
+                          <a14:useLocalDpi xmlns:a14="http://schemas.microsoft.com/office/drawing/2010/main" val="0"/>
+                        </a:ext>
+                      </a:extLst>
+                    </a:blip>
+                    <a:stretch>
+                      <a:fillRect/>
+                    </a:stretch>
+                  </pic:blipFill>
+                  <pic:spPr>
+                    <a:xfrm>
+                      <a:off x="0" y="0"/>
+                      <a:ext cx="2751641" cy="5957446"/>
+                    </a:xfrm>
+                    <a:prstGeom prst="rect">
+                      <a:avLst/>
+                    </a:prstGeom>
+                  </pic:spPr>
+                </pic:pic>
+              </a:graphicData>
+            </a:graphic>
+          </wp:inline>
+        </w:drawing>
+      </w:r>
+      <w:r>
+        <w:rPr>
+          <w:rFonts w:ascii="Arial" w:hAnsi="Arial" w:cs="Arial"/>
+          <w:noProof/>
+          <w:sz w:val="24"/>
+          <w:szCs w:val="24"/>
+          <w:lang w:val="pt-BR"/>
+        </w:rPr>
+        <w:drawing>
+          <wp:inline distT="0" distB="0" distL="0" distR="0" wp14:anchorId="2C17C337" wp14:editId="635C4920">
+            <wp:extent cx="2741022" cy="5934454"/>
+            <wp:effectExtent l="0" t="0" r="2540" b="0"/>
+            <wp:docPr id="4" name="Imagem 4" descr="Interface gráfica do usuário, Aplicativo&#10;&#10;Descrição gerada automaticamente"/>
+            <wp:cNvGraphicFramePr>
+              <a:graphicFrameLocks xmlns:a="http://schemas.openxmlformats.org/drawingml/2006/main" noChangeAspect="1"/>
+            </wp:cNvGraphicFramePr>
+            <a:graphic xmlns:a="http://schemas.openxmlformats.org/drawingml/2006/main">
+              <a:graphicData uri="http://schemas.openxmlformats.org/drawingml/2006/picture">
+                <pic:pic xmlns:pic="http://schemas.openxmlformats.org/drawingml/2006/picture">
+                  <pic:nvPicPr>
+                    <pic:cNvPr id="4" name="Imagem 4" descr="Interface gráfica do usuário, Aplicativo&#10;&#10;Descrição gerada automaticamente"/>
+                    <pic:cNvPicPr/>
+                  </pic:nvPicPr>
+                  <pic:blipFill>
+                    <a:blip r:embed="rId11">
+                      <a:extLst>
+                        <a:ext uri="{28A0092B-C50C-407E-A947-70E740481C1C}">
+                          <a14:useLocalDpi xmlns:a14="http://schemas.microsoft.com/office/drawing/2010/main" val="0"/>
+                        </a:ext>
+                      </a:extLst>
+                    </a:blip>
+                    <a:stretch>
+                      <a:fillRect/>
+                    </a:stretch>
+                  </pic:blipFill>
+                  <pic:spPr>
+                    <a:xfrm>
+                      <a:off x="0" y="0"/>
+                      <a:ext cx="2780208" cy="6019294"/>
+                    </a:xfrm>
+                    <a:prstGeom prst="rect">
+                      <a:avLst/>
+                    </a:prstGeom>
+                  </pic:spPr>
+                </pic:pic>
+              </a:graphicData>
+            </a:graphic>
+          </wp:inline>
+        </w:drawing>
+      </w:r>
+      <w:r>
+        <w:rPr>
+          <w:rFonts w:ascii="Arial" w:hAnsi="Arial" w:cs="Arial"/>
+          <w:noProof/>
+          <w:sz w:val="24"/>
+          <w:szCs w:val="24"/>
+          <w:lang w:val="pt-BR"/>
+        </w:rPr>
+        <w:lastRenderedPageBreak/>
+        <w:drawing>
+          <wp:inline distT="0" distB="0" distL="0" distR="0" wp14:anchorId="49DE44EA" wp14:editId="3D0E53CA">
+            <wp:extent cx="2810783" cy="6085490"/>
+            <wp:effectExtent l="0" t="0" r="8890" b="0"/>
+            <wp:docPr id="5" name="Imagem 5" descr="Interface gráfica do usuário, Aplicativo&#10;&#10;Descrição gerada automaticamente"/>
+            <wp:cNvGraphicFramePr>
+              <a:graphicFrameLocks xmlns:a="http://schemas.openxmlformats.org/drawingml/2006/main" noChangeAspect="1"/>
+            </wp:cNvGraphicFramePr>
+            <a:graphic xmlns:a="http://schemas.openxmlformats.org/drawingml/2006/main">
+              <a:graphicData uri="http://schemas.openxmlformats.org/drawingml/2006/picture">
+                <pic:pic xmlns:pic="http://schemas.openxmlformats.org/drawingml/2006/picture">
+                  <pic:nvPicPr>
+                    <pic:cNvPr id="5" name="Imagem 5" descr="Interface gráfica do usuário, Aplicativo&#10;&#10;Descrição gerada automaticamente"/>
+                    <pic:cNvPicPr/>
+                  </pic:nvPicPr>
+                  <pic:blipFill>
+                    <a:blip r:embed="rId12">
+                      <a:extLst>
+                        <a:ext uri="{28A0092B-C50C-407E-A947-70E740481C1C}">
+                          <a14:useLocalDpi xmlns:a14="http://schemas.microsoft.com/office/drawing/2010/main" val="0"/>
+                        </a:ext>
+                      </a:extLst>
+                    </a:blip>
+                    <a:stretch>
+                      <a:fillRect/>
+                    </a:stretch>
+                  </pic:blipFill>
+                  <pic:spPr>
+                    <a:xfrm>
+                      <a:off x="0" y="0"/>
+                      <a:ext cx="2819513" cy="6104391"/>
+                    </a:xfrm>
+                    <a:prstGeom prst="rect">
+                      <a:avLst/>
+                    </a:prstGeom>
+                  </pic:spPr>
+                </pic:pic>
+              </a:graphicData>
+            </a:graphic>
+          </wp:inline>
+        </w:drawing>
+      </w:r>
+      <w:r>
+        <w:rPr>
+          <w:rFonts w:ascii="Arial" w:hAnsi="Arial" w:cs="Arial"/>
+          <w:noProof/>
+          <w:sz w:val="24"/>
+          <w:szCs w:val="24"/>
+          <w:lang w:val="pt-BR"/>
+        </w:rPr>
+        <w:drawing>
+          <wp:inline distT="0" distB="0" distL="0" distR="0" wp14:anchorId="0EE55536" wp14:editId="26FFCDC9">
+            <wp:extent cx="2811917" cy="6087945"/>
+            <wp:effectExtent l="0" t="0" r="7620" b="8255"/>
+            <wp:docPr id="6" name="Imagem 6" descr="Interface gráfica do usuário, Aplicativo&#10;&#10;Descrição gerada automaticamente"/>
+            <wp:cNvGraphicFramePr>
+              <a:graphicFrameLocks xmlns:a="http://schemas.openxmlformats.org/drawingml/2006/main" noChangeAspect="1"/>
+            </wp:cNvGraphicFramePr>
+            <a:graphic xmlns:a="http://schemas.openxmlformats.org/drawingml/2006/main">
+              <a:graphicData uri="http://schemas.openxmlformats.org/drawingml/2006/picture">
+                <pic:pic xmlns:pic="http://schemas.openxmlformats.org/drawingml/2006/picture">
+                  <pic:nvPicPr>
+                    <pic:cNvPr id="6" name="Imagem 6" descr="Interface gráfica do usuário, Aplicativo&#10;&#10;Descrição gerada automaticamente"/>
+                    <pic:cNvPicPr/>
+                  </pic:nvPicPr>
+                  <pic:blipFill>
+                    <a:blip r:embed="rId13">
+                      <a:extLst>
+                        <a:ext uri="{28A0092B-C50C-407E-A947-70E740481C1C}">
+                          <a14:useLocalDpi xmlns:a14="http://schemas.microsoft.com/office/drawing/2010/main" val="0"/>
+                        </a:ext>
+                      </a:extLst>
+                    </a:blip>
+                    <a:stretch>
+                      <a:fillRect/>
+                    </a:stretch>
+                  </pic:blipFill>
+                  <pic:spPr>
+                    <a:xfrm>
+                      <a:off x="0" y="0"/>
+                      <a:ext cx="2823331" cy="6112656"/>
+                    </a:xfrm>
+                    <a:prstGeom prst="rect">
+                      <a:avLst/>
+                    </a:prstGeom>
+                  </pic:spPr>
+                </pic:pic>
+              </a:graphicData>
+            </a:graphic>
+          </wp:inline>
+        </w:drawing>
+      </w:r>
+    </w:p>
+    <w:p>
+      <w:pPr>
+        <w:jc w:val="both"/>
+        <w:rPr>
+          <w:rFonts w:ascii="Arial" w:hAnsi="Arial" w:cs="Arial"/>
+          <w:sz w:val="24"/>
+          <w:szCs w:val="24"/>
+          <w:lang w:val="pt-BR"/>
+        </w:rPr>
+      </w:pPr>
+      <w:r>
+        <w:rPr>
+          <w:rFonts w:ascii="Arial" w:hAnsi="Arial" w:cs="Arial"/>
+          <w:sz w:val="24"/>
+          <w:szCs w:val="24"/>
+          <w:lang w:val="pt-BR"/>
+        </w:rPr>
+        <w:t>Com a implementação da nossa funcionalidade, o passo-a-passo para o envio da imagem se resumiria aos seguintes passos na interface:</w:t>
+      </w:r>
+    </w:p>
     <w:sectPr>
-      <w:headerReference w:type="default" r:id="rId10"/>
-      <w:footerReference w:type="default" r:id="rId11"/>
+      <w:headerReference w:type="default" r:id="rId14"/>
+      <w:footerReference w:type="default" r:id="rId15"/>
       <w:pgSz w:w="12240" w:h="15840"/>
       <w:pgMar w:top="1440" w:right="1440" w:bottom="1440" w:left="1440" w:header="720" w:footer="720" w:gutter="0"/>
       <w:cols w:space="720"/>
@@ -1367,6 +1759,7 @@
         <w:lang w:val="pt-BR"/>
       </w:rPr>
     </w:pPr>
+    <w:proofErr w:type="spellStart"/>
     <w:r>
       <w:rPr>
         <w:rFonts w:ascii="Arial" w:hAnsi="Arial" w:cs="Arial"/>
@@ -1377,6 +1770,7 @@
       </w:rPr>
       <w:t>Softteliê</w:t>
     </w:r>
+    <w:proofErr w:type="spellEnd"/>
   </w:p>
   <w:p>
     <w:pPr>
@@ -1392,6 +1786,7 @@
         <w:lang w:val="pt-BR"/>
       </w:rPr>
     </w:pPr>
+    <w:proofErr w:type="spellStart"/>
     <w:r>
       <w:rPr>
         <w:rFonts w:ascii="Arial" w:hAnsi="Arial" w:cs="Arial"/>
@@ -1402,6 +1797,7 @@
       </w:rPr>
       <w:t>ehSoja</w:t>
     </w:r>
+    <w:proofErr w:type="spellEnd"/>
   </w:p>
 </w:hdr>
 </file>

</xml_diff>